<commit_message>
updated word document with URLs
</commit_message>
<xml_diff>
--- a/assignment 2b-2.docx
+++ b/assignment 2b-2.docx
@@ -430,6 +430,9 @@
         </w:rPr>
       </w:pPr>
       <w:r>
+        <w:rPr>
+          <w:lang w:val="pt-BR"/>
+        </w:rPr>
         <w:br/>
       </w:r>
       <w:proofErr w:type="spellStart"/>
@@ -1028,23 +1031,88 @@
       </w:r>
       <w:r>
         <w:br/>
-        <w:t>URL for ttt_v2.html working online  _____________________________</w:t>
+        <w:t>URL for ttt_v2.html working online</w:t>
       </w:r>
+      <w:r>
+        <w:t>:</w:t>
+      </w:r>
+      <w:r>
+        <w:t xml:space="preserve">  </w:t>
+      </w:r>
+      <w:hyperlink r:id="rId8" w:history="1">
+        <w:r>
+          <w:rPr>
+            <w:rStyle w:val="Hyperlink"/>
+          </w:rPr>
+          <w:t>https://pochat.github.io/tic-tac-toe/ttt_v2.html</w:t>
+        </w:r>
+      </w:hyperlink>
     </w:p>
     <w:p>
       <w:r>
-        <w:t xml:space="preserve">URL for </w:t>
+        <w:t xml:space="preserve">URL </w:t>
       </w:r>
       <w:r>
-        <w:t xml:space="preserve"> practice</w:t>
+        <w:t>for practice.html</w:t>
       </w:r>
       <w:r>
-        <w:t>.html working online  _____________________________</w:t>
+        <w:t xml:space="preserve"> working online</w:t>
       </w:r>
+      <w:r>
+        <w:t>:</w:t>
+      </w:r>
+      <w:r>
+        <w:t xml:space="preserve">  </w:t>
+      </w:r>
+      <w:hyperlink r:id="rId9" w:history="1">
+        <w:r>
+          <w:rPr>
+            <w:rStyle w:val="Hyperlink"/>
+          </w:rPr>
+          <w:t>https://pochat.github.io/tic-tac-toe/practice.html</w:t>
+        </w:r>
+      </w:hyperlink>
+    </w:p>
+    <w:p>
+      <w:pPr>
+        <w:rPr>
+          <w:lang w:val="en-CA"/>
+        </w:rPr>
+      </w:pPr>
+      <w:r>
+        <w:rPr>
+          <w:lang w:val="en-CA"/>
+        </w:rPr>
+        <w:t>URL for Fahrenheit to Celsius</w:t>
+      </w:r>
+      <w:r>
+        <w:rPr>
+          <w:lang w:val="en-CA"/>
+        </w:rPr>
+        <w:t xml:space="preserve"> online: </w:t>
+      </w:r>
+      <w:hyperlink r:id="rId10" w:history="1">
+        <w:r>
+          <w:rPr>
+            <w:rStyle w:val="Hyperlink"/>
+            <w:lang w:val="en-CA"/>
+          </w:rPr>
+          <w:t>https://pochat.github.io/tic-tac-toe/fah2cels.html</w:t>
+        </w:r>
+      </w:hyperlink>
     </w:p>
     <w:p>
       <w:r>
-        <w:t xml:space="preserve">[ ]  All </w:t>
+        <w:t>[</w:t>
+      </w:r>
+      <w:r>
+        <w:t>X</w:t>
+      </w:r>
+      <w:r>
+        <w:t>] All</w:t>
+      </w:r>
+      <w:r>
+        <w:t xml:space="preserve"> </w:t>
       </w:r>
       <w:r>
         <w:t>HTML and CSS files have been uploaded to canvas</w:t>
@@ -1087,10 +1155,21 @@
     </w:p>
     <w:p/>
     <w:p>
+      <w:pPr>
+        <w:rPr>
+          <w:color w:val="0070C0"/>
+        </w:rPr>
+      </w:pPr>
       <w:r>
+        <w:rPr>
+          <w:color w:val="0070C0"/>
+        </w:rPr>
         <w:t>While the single files are structurally organized, creating separate files to isolate the concerns is best.</w:t>
       </w:r>
       <w:r>
+        <w:rPr>
+          <w:color w:val="0070C0"/>
+        </w:rPr>
         <w:br w:type="page"/>
       </w:r>
     </w:p>
@@ -1372,7 +1451,7 @@
       </w:r>
     </w:p>
     <w:sectPr>
-      <w:footerReference w:type="default" r:id="rId8"/>
+      <w:footerReference w:type="default" r:id="rId11"/>
       <w:pgSz w:w="12240" w:h="15840" w:code="1"/>
       <w:pgMar w:top="864" w:right="1008" w:bottom="1152" w:left="1008" w:header="720" w:footer="864" w:gutter="0"/>
       <w:cols w:space="720"/>

</xml_diff>